<commit_message>
add scale in Order
</commit_message>
<xml_diff>
--- a/API Tutorial/ReadMe2.docx
+++ b/API Tutorial/ReadMe2.docx
@@ -3575,7 +3575,43 @@
           <w:szCs w:val="24"/>
           <w:lang w:val="en-US"/>
         </w:rPr>
-        <w:t>generate_R_Send_TransactionBase( keyPair, recipient, asset_key, amount, timestamp, title, message, enscript, is_text, port)</w:t>
+        <w:t>generate_R_Send_TransactionBase( keyPair, recipient, asset_key, amount,</w:t>
+      </w:r>
+      <w:r>
+        <w:rPr>
+          <w:rFonts w:ascii="Times New Roman" w:hAnsi="Times New Roman" w:cs="Times New Roman"/>
+          <w:sz w:val="24"/>
+          <w:szCs w:val="24"/>
+          <w:lang w:val="en-US"/>
+        </w:rPr>
+        <w:t xml:space="preserve"> </w:t>
+      </w:r>
+      <w:r>
+        <w:rPr>
+          <w:rFonts w:ascii="Times New Roman" w:hAnsi="Times New Roman" w:cs="Times New Roman"/>
+          <w:sz w:val="24"/>
+          <w:szCs w:val="24"/>
+          <w:lang w:val="en-US"/>
+        </w:rPr>
+        <w:t>scale</w:t>
+      </w:r>
+      <w:r>
+        <w:rPr>
+          <w:rFonts w:ascii="Times New Roman" w:hAnsi="Times New Roman" w:cs="Times New Roman"/>
+          <w:sz w:val="24"/>
+          <w:szCs w:val="24"/>
+          <w:lang w:val="en-US"/>
+        </w:rPr>
+        <w:t>,</w:t>
+      </w:r>
+      <w:r>
+        <w:rPr>
+          <w:rFonts w:ascii="Times New Roman" w:hAnsi="Times New Roman" w:cs="Times New Roman"/>
+          <w:sz w:val="24"/>
+          <w:szCs w:val="24"/>
+          <w:lang w:val="en-US"/>
+        </w:rPr>
+        <w:t xml:space="preserve"> timestamp, title, message, enscript, is_text, port)</w:t>
       </w:r>
       <w:r>
         <w:rPr>
@@ -3966,7 +4002,25 @@
           <w:szCs w:val="24"/>
           <w:lang w:val="en-US"/>
         </w:rPr>
-        <w:t xml:space="preserve"> - </w:t>
+        <w:t xml:space="preserve"> </w:t>
+      </w:r>
+      <w:r>
+        <w:rPr>
+          <w:rFonts w:ascii="Times New Roman" w:hAnsi="Times New Roman" w:cs="Times New Roman"/>
+          <w:sz w:val="24"/>
+          <w:szCs w:val="24"/>
+          <w:lang w:val="en-US"/>
+        </w:rPr>
+        <w:t>–</w:t>
+      </w:r>
+      <w:r>
+        <w:rPr>
+          <w:rFonts w:ascii="Times New Roman" w:hAnsi="Times New Roman" w:cs="Times New Roman"/>
+          <w:sz w:val="24"/>
+          <w:szCs w:val="24"/>
+          <w:lang w:val="en-US"/>
+        </w:rPr>
+        <w:t xml:space="preserve"> </w:t>
       </w:r>
       <w:r>
         <w:rPr>
@@ -3994,14 +4048,13 @@
           <w:szCs w:val="24"/>
           <w:lang w:val="en-US"/>
         </w:rPr>
-        <w:t>timestamp</w:t>
-      </w:r>
-      <w:r>
-        <w:rPr>
-          <w:rFonts w:ascii="Times New Roman" w:hAnsi="Times New Roman" w:cs="Times New Roman"/>
-          <w:sz w:val="24"/>
-          <w:szCs w:val="24"/>
-          <w:lang w:val="en-US"/>
+        <w:t>scale</w:t>
+      </w:r>
+      <w:r>
+        <w:rPr>
+          <w:rFonts w:ascii="Times New Roman" w:hAnsi="Times New Roman" w:cs="Times New Roman"/>
+          <w:sz w:val="24"/>
+          <w:szCs w:val="24"/>
         </w:rPr>
         <w:tab/>
       </w:r>
@@ -4010,86 +4063,42 @@
           <w:rFonts w:ascii="Times New Roman" w:hAnsi="Times New Roman" w:cs="Times New Roman"/>
           <w:sz w:val="24"/>
           <w:szCs w:val="24"/>
-          <w:lang w:val="en-US"/>
         </w:rPr>
         <w:tab/>
-        <w:t xml:space="preserve">- </w:t>
-      </w:r>
-      <w:r>
-        <w:rPr>
-          <w:rFonts w:ascii="Times New Roman" w:hAnsi="Times New Roman" w:cs="Times New Roman"/>
-          <w:sz w:val="24"/>
-          <w:szCs w:val="24"/>
-          <w:lang w:val="en-US"/>
-        </w:rPr>
-        <w:t>Unix</w:t>
-      </w:r>
-      <w:r>
-        <w:rPr>
-          <w:rFonts w:ascii="Times New Roman" w:hAnsi="Times New Roman" w:cs="Times New Roman"/>
-          <w:sz w:val="24"/>
-          <w:szCs w:val="24"/>
-          <w:lang w:val="en-US"/>
-        </w:rPr>
-        <w:t xml:space="preserve"> </w:t>
-      </w:r>
-      <w:r>
-        <w:rPr>
-          <w:rFonts w:ascii="Times New Roman" w:hAnsi="Times New Roman" w:cs="Times New Roman"/>
-          <w:sz w:val="24"/>
-          <w:szCs w:val="24"/>
-          <w:lang w:val="en-US"/>
-        </w:rPr>
-        <w:t>timestamp</w:t>
-      </w:r>
-      <w:r>
-        <w:rPr>
-          <w:rFonts w:ascii="Times New Roman" w:hAnsi="Times New Roman" w:cs="Times New Roman"/>
-          <w:sz w:val="24"/>
-          <w:szCs w:val="24"/>
-          <w:lang w:val="en-US"/>
-        </w:rPr>
-        <w:t xml:space="preserve">. </w:t>
-      </w:r>
-      <w:r>
-        <w:rPr>
-          <w:rFonts w:ascii="Times New Roman" w:hAnsi="Times New Roman" w:cs="Times New Roman"/>
-          <w:sz w:val="24"/>
-          <w:szCs w:val="24"/>
-        </w:rPr>
-        <w:t>Формат</w:t>
-      </w:r>
-      <w:r>
-        <w:rPr>
-          <w:rFonts w:ascii="Times New Roman" w:hAnsi="Times New Roman" w:cs="Times New Roman"/>
-          <w:sz w:val="24"/>
-          <w:szCs w:val="24"/>
-        </w:rPr>
-        <w:t xml:space="preserve"> </w:t>
-      </w:r>
-      <w:r>
-        <w:rPr>
-          <w:rFonts w:ascii="Times New Roman" w:hAnsi="Times New Roman" w:cs="Times New Roman"/>
-          <w:sz w:val="24"/>
-          <w:szCs w:val="24"/>
-        </w:rPr>
-        <w:t>длинное</w:t>
-      </w:r>
-      <w:r>
-        <w:rPr>
-          <w:rFonts w:ascii="Times New Roman" w:hAnsi="Times New Roman" w:cs="Times New Roman"/>
-          <w:sz w:val="24"/>
-          <w:szCs w:val="24"/>
-        </w:rPr>
-        <w:t xml:space="preserve"> </w:t>
-      </w:r>
-      <w:r>
-        <w:rPr>
-          <w:rFonts w:ascii="Times New Roman" w:hAnsi="Times New Roman" w:cs="Times New Roman"/>
-          <w:sz w:val="24"/>
-          <w:szCs w:val="24"/>
-        </w:rPr>
-        <w:t>целое</w:t>
+      </w:r>
+      <w:r>
+        <w:rPr>
+          <w:rFonts w:ascii="Times New Roman" w:hAnsi="Times New Roman" w:cs="Times New Roman"/>
+          <w:sz w:val="24"/>
+          <w:szCs w:val="24"/>
+        </w:rPr>
+        <w:tab/>
+        <w:t xml:space="preserve">-  </w:t>
+      </w:r>
+      <w:r>
+        <w:rPr>
+          <w:rFonts w:ascii="Times New Roman" w:hAnsi="Times New Roman" w:cs="Times New Roman"/>
+          <w:sz w:val="24"/>
+          <w:szCs w:val="24"/>
+          <w:lang w:val="en-US"/>
+        </w:rPr>
+        <w:t>Scale</w:t>
+      </w:r>
+      <w:r>
+        <w:rPr>
+          <w:rFonts w:ascii="Times New Roman" w:hAnsi="Times New Roman" w:cs="Times New Roman"/>
+          <w:sz w:val="24"/>
+          <w:szCs w:val="24"/>
+        </w:rPr>
+        <w:t xml:space="preserve"> (</w:t>
+      </w:r>
+      <w:r>
+        <w:rPr>
+          <w:rFonts w:ascii="Times New Roman" w:hAnsi="Times New Roman" w:cs="Times New Roman"/>
+          <w:sz w:val="24"/>
+          <w:szCs w:val="24"/>
+        </w:rPr>
+        <w:t>Знаков после запятой)</w:t>
       </w:r>
     </w:p>
     <w:p>
@@ -4106,23 +4115,16 @@
           <w:rFonts w:ascii="Times New Roman" w:hAnsi="Times New Roman" w:cs="Times New Roman"/>
           <w:sz w:val="24"/>
           <w:szCs w:val="24"/>
-        </w:rPr>
-        <w:t xml:space="preserve"> </w:t>
-      </w:r>
-      <w:r>
-        <w:rPr>
-          <w:rFonts w:ascii="Times New Roman" w:hAnsi="Times New Roman" w:cs="Times New Roman"/>
-          <w:sz w:val="24"/>
-          <w:szCs w:val="24"/>
-          <w:lang w:val="en-US"/>
-        </w:rPr>
-        <w:t>title</w:t>
-      </w:r>
-      <w:r>
-        <w:rPr>
-          <w:rFonts w:ascii="Times New Roman" w:hAnsi="Times New Roman" w:cs="Times New Roman"/>
-          <w:sz w:val="24"/>
-          <w:szCs w:val="24"/>
+          <w:lang w:val="en-US"/>
+        </w:rPr>
+        <w:t>timestamp</w:t>
+      </w:r>
+      <w:r>
+        <w:rPr>
+          <w:rFonts w:ascii="Times New Roman" w:hAnsi="Times New Roman" w:cs="Times New Roman"/>
+          <w:sz w:val="24"/>
+          <w:szCs w:val="24"/>
+          <w:lang w:val="en-US"/>
         </w:rPr>
         <w:tab/>
       </w:r>
@@ -4131,14 +4133,7 @@
           <w:rFonts w:ascii="Times New Roman" w:hAnsi="Times New Roman" w:cs="Times New Roman"/>
           <w:sz w:val="24"/>
           <w:szCs w:val="24"/>
-        </w:rPr>
-        <w:tab/>
-      </w:r>
-      <w:r>
-        <w:rPr>
-          <w:rFonts w:ascii="Times New Roman" w:hAnsi="Times New Roman" w:cs="Times New Roman"/>
-          <w:sz w:val="24"/>
-          <w:szCs w:val="24"/>
+          <w:lang w:val="en-US"/>
         </w:rPr>
         <w:tab/>
         <w:t xml:space="preserve">- </w:t>
@@ -4148,33 +4143,76 @@
           <w:rFonts w:ascii="Times New Roman" w:hAnsi="Times New Roman" w:cs="Times New Roman"/>
           <w:sz w:val="24"/>
           <w:szCs w:val="24"/>
-        </w:rPr>
-        <w:t>Заголовок</w:t>
-      </w:r>
-      <w:r>
-        <w:rPr>
-          <w:rFonts w:ascii="Times New Roman" w:hAnsi="Times New Roman" w:cs="Times New Roman"/>
-          <w:sz w:val="24"/>
-          <w:szCs w:val="24"/>
-        </w:rPr>
-        <w:t xml:space="preserve">  (</w:t>
-      </w:r>
-      <w:r>
-        <w:rPr>
-          <w:rFonts w:ascii="Times New Roman" w:hAnsi="Times New Roman" w:cs="Times New Roman"/>
-          <w:sz w:val="24"/>
-          <w:szCs w:val="24"/>
-          <w:lang w:val="en-US"/>
-        </w:rPr>
-        <w:t>String</w:t>
-      </w:r>
-      <w:r>
-        <w:rPr>
-          <w:rFonts w:ascii="Times New Roman" w:hAnsi="Times New Roman" w:cs="Times New Roman"/>
-          <w:sz w:val="24"/>
-          <w:szCs w:val="24"/>
-        </w:rPr>
-        <w:t>)</w:t>
+          <w:lang w:val="en-US"/>
+        </w:rPr>
+        <w:t>Unix</w:t>
+      </w:r>
+      <w:r>
+        <w:rPr>
+          <w:rFonts w:ascii="Times New Roman" w:hAnsi="Times New Roman" w:cs="Times New Roman"/>
+          <w:sz w:val="24"/>
+          <w:szCs w:val="24"/>
+          <w:lang w:val="en-US"/>
+        </w:rPr>
+        <w:t xml:space="preserve"> </w:t>
+      </w:r>
+      <w:r>
+        <w:rPr>
+          <w:rFonts w:ascii="Times New Roman" w:hAnsi="Times New Roman" w:cs="Times New Roman"/>
+          <w:sz w:val="24"/>
+          <w:szCs w:val="24"/>
+          <w:lang w:val="en-US"/>
+        </w:rPr>
+        <w:t>timestamp</w:t>
+      </w:r>
+      <w:r>
+        <w:rPr>
+          <w:rFonts w:ascii="Times New Roman" w:hAnsi="Times New Roman" w:cs="Times New Roman"/>
+          <w:sz w:val="24"/>
+          <w:szCs w:val="24"/>
+          <w:lang w:val="en-US"/>
+        </w:rPr>
+        <w:t xml:space="preserve">. </w:t>
+      </w:r>
+      <w:r>
+        <w:rPr>
+          <w:rFonts w:ascii="Times New Roman" w:hAnsi="Times New Roman" w:cs="Times New Roman"/>
+          <w:sz w:val="24"/>
+          <w:szCs w:val="24"/>
+        </w:rPr>
+        <w:t>Формат</w:t>
+      </w:r>
+      <w:r>
+        <w:rPr>
+          <w:rFonts w:ascii="Times New Roman" w:hAnsi="Times New Roman" w:cs="Times New Roman"/>
+          <w:sz w:val="24"/>
+          <w:szCs w:val="24"/>
+        </w:rPr>
+        <w:t xml:space="preserve"> </w:t>
+      </w:r>
+      <w:r>
+        <w:rPr>
+          <w:rFonts w:ascii="Times New Roman" w:hAnsi="Times New Roman" w:cs="Times New Roman"/>
+          <w:sz w:val="24"/>
+          <w:szCs w:val="24"/>
+        </w:rPr>
+        <w:t>длинное</w:t>
+      </w:r>
+      <w:r>
+        <w:rPr>
+          <w:rFonts w:ascii="Times New Roman" w:hAnsi="Times New Roman" w:cs="Times New Roman"/>
+          <w:sz w:val="24"/>
+          <w:szCs w:val="24"/>
+        </w:rPr>
+        <w:t xml:space="preserve"> </w:t>
+      </w:r>
+      <w:r>
+        <w:rPr>
+          <w:rFonts w:ascii="Times New Roman" w:hAnsi="Times New Roman" w:cs="Times New Roman"/>
+          <w:sz w:val="24"/>
+          <w:szCs w:val="24"/>
+        </w:rPr>
+        <w:t>целое</w:t>
       </w:r>
     </w:p>
     <w:p>
@@ -4191,9 +4229,25 @@
           <w:rFonts w:ascii="Times New Roman" w:hAnsi="Times New Roman" w:cs="Times New Roman"/>
           <w:sz w:val="24"/>
           <w:szCs w:val="24"/>
-          <w:lang w:val="en-US"/>
-        </w:rPr>
-        <w:t>message</w:t>
+        </w:rPr>
+        <w:t xml:space="preserve"> </w:t>
+      </w:r>
+      <w:r>
+        <w:rPr>
+          <w:rFonts w:ascii="Times New Roman" w:hAnsi="Times New Roman" w:cs="Times New Roman"/>
+          <w:sz w:val="24"/>
+          <w:szCs w:val="24"/>
+          <w:lang w:val="en-US"/>
+        </w:rPr>
+        <w:t>title</w:t>
+      </w:r>
+      <w:r>
+        <w:rPr>
+          <w:rFonts w:ascii="Times New Roman" w:hAnsi="Times New Roman" w:cs="Times New Roman"/>
+          <w:sz w:val="24"/>
+          <w:szCs w:val="24"/>
+        </w:rPr>
+        <w:tab/>
       </w:r>
       <w:r>
         <w:rPr>
@@ -4218,7 +4272,7 @@
           <w:sz w:val="24"/>
           <w:szCs w:val="24"/>
         </w:rPr>
-        <w:t>Сообщение</w:t>
+        <w:t>Заголовок</w:t>
       </w:r>
       <w:r>
         <w:rPr>
@@ -4243,32 +4297,7 @@
           <w:sz w:val="24"/>
           <w:szCs w:val="24"/>
         </w:rPr>
-        <w:t xml:space="preserve">). </w:t>
-      </w:r>
-      <w:r>
-        <w:rPr>
-          <w:rFonts w:ascii="Times New Roman" w:hAnsi="Times New Roman" w:cs="Times New Roman"/>
-          <w:sz w:val="24"/>
-          <w:szCs w:val="24"/>
-        </w:rPr>
-        <w:t>Может быть -</w:t>
-      </w:r>
-      <w:r>
-        <w:rPr>
-          <w:rFonts w:ascii="Times New Roman" w:hAnsi="Times New Roman" w:cs="Times New Roman"/>
-          <w:sz w:val="24"/>
-          <w:szCs w:val="24"/>
-        </w:rPr>
-        <w:t xml:space="preserve"> </w:t>
-      </w:r>
-      <w:r>
-        <w:rPr>
-          <w:rFonts w:ascii="Times New Roman" w:hAnsi="Times New Roman" w:cs="Times New Roman"/>
-          <w:sz w:val="24"/>
-          <w:szCs w:val="24"/>
-          <w:lang w:val="en-US"/>
-        </w:rPr>
-        <w:t>null</w:t>
+        <w:t>)</w:t>
       </w:r>
     </w:p>
     <w:p>
@@ -4287,7 +4316,7 @@
           <w:szCs w:val="24"/>
           <w:lang w:val="en-US"/>
         </w:rPr>
-        <w:t>enscript</w:t>
+        <w:t>message</w:t>
       </w:r>
       <w:r>
         <w:rPr>
@@ -4304,7 +4333,65 @@
           <w:szCs w:val="24"/>
         </w:rPr>
         <w:tab/>
-        <w:t>- 0 не зашифрованное; 1 зашифрованное</w:t>
+        <w:t xml:space="preserve">- </w:t>
+      </w:r>
+      <w:r>
+        <w:rPr>
+          <w:rFonts w:ascii="Times New Roman" w:hAnsi="Times New Roman" w:cs="Times New Roman"/>
+          <w:sz w:val="24"/>
+          <w:szCs w:val="24"/>
+        </w:rPr>
+        <w:t>Сообщение</w:t>
+      </w:r>
+      <w:r>
+        <w:rPr>
+          <w:rFonts w:ascii="Times New Roman" w:hAnsi="Times New Roman" w:cs="Times New Roman"/>
+          <w:sz w:val="24"/>
+          <w:szCs w:val="24"/>
+        </w:rPr>
+        <w:t xml:space="preserve">  (</w:t>
+      </w:r>
+      <w:r>
+        <w:rPr>
+          <w:rFonts w:ascii="Times New Roman" w:hAnsi="Times New Roman" w:cs="Times New Roman"/>
+          <w:sz w:val="24"/>
+          <w:szCs w:val="24"/>
+          <w:lang w:val="en-US"/>
+        </w:rPr>
+        <w:t>String</w:t>
+      </w:r>
+      <w:r>
+        <w:rPr>
+          <w:rFonts w:ascii="Times New Roman" w:hAnsi="Times New Roman" w:cs="Times New Roman"/>
+          <w:sz w:val="24"/>
+          <w:szCs w:val="24"/>
+        </w:rPr>
+        <w:t xml:space="preserve">). </w:t>
+      </w:r>
+      <w:r>
+        <w:rPr>
+          <w:rFonts w:ascii="Times New Roman" w:hAnsi="Times New Roman" w:cs="Times New Roman"/>
+          <w:sz w:val="24"/>
+          <w:szCs w:val="24"/>
+        </w:rPr>
+        <w:t>Может быть -</w:t>
+      </w:r>
+      <w:r>
+        <w:rPr>
+          <w:rFonts w:ascii="Times New Roman" w:hAnsi="Times New Roman" w:cs="Times New Roman"/>
+          <w:sz w:val="24"/>
+          <w:szCs w:val="24"/>
+        </w:rPr>
+        <w:t xml:space="preserve"> </w:t>
+      </w:r>
+      <w:r>
+        <w:rPr>
+          <w:rFonts w:ascii="Times New Roman" w:hAnsi="Times New Roman" w:cs="Times New Roman"/>
+          <w:sz w:val="24"/>
+          <w:szCs w:val="24"/>
+          <w:lang w:val="en-US"/>
+        </w:rPr>
+        <w:t>null</w:t>
       </w:r>
     </w:p>
     <w:p>
@@ -4324,6 +4411,42 @@
           <w:lang w:val="en-US"/>
         </w:rPr>
         <w:lastRenderedPageBreak/>
+        <w:t>enscript</w:t>
+      </w:r>
+      <w:r>
+        <w:rPr>
+          <w:rFonts w:ascii="Times New Roman" w:hAnsi="Times New Roman" w:cs="Times New Roman"/>
+          <w:sz w:val="24"/>
+          <w:szCs w:val="24"/>
+        </w:rPr>
+        <w:tab/>
+      </w:r>
+      <w:r>
+        <w:rPr>
+          <w:rFonts w:ascii="Times New Roman" w:hAnsi="Times New Roman" w:cs="Times New Roman"/>
+          <w:sz w:val="24"/>
+          <w:szCs w:val="24"/>
+        </w:rPr>
+        <w:tab/>
+        <w:t>- 0 не зашифрованное; 1 зашифрованное</w:t>
+      </w:r>
+    </w:p>
+    <w:p>
+      <w:pPr>
+        <w:pStyle w:val="a4"/>
+        <w:rPr>
+          <w:rFonts w:ascii="Times New Roman" w:hAnsi="Times New Roman" w:cs="Times New Roman"/>
+          <w:sz w:val="24"/>
+          <w:szCs w:val="24"/>
+        </w:rPr>
+      </w:pPr>
+      <w:r>
+        <w:rPr>
+          <w:rFonts w:ascii="Times New Roman" w:hAnsi="Times New Roman" w:cs="Times New Roman"/>
+          <w:sz w:val="24"/>
+          <w:szCs w:val="24"/>
+          <w:lang w:val="en-US"/>
+        </w:rPr>
         <w:t>is</w:t>
       </w:r>
       <w:r>
@@ -4754,7 +4877,34 @@
           <w:szCs w:val="24"/>
           <w:lang w:val="en-US"/>
         </w:rPr>
-        <w:t>generate_R_Send_TransactionBase(keyPair, recipient, 1, 10.000001, 1514529622881, "Title", "Message", 0, 1, 9065)</w:t>
+        <w:t>generate_R_Send_TransactionBase(keyPair, recipient, 1, 10.000001,</w:t>
+      </w:r>
+      <w:r>
+        <w:rPr>
+          <w:rFonts w:ascii="Times New Roman" w:hAnsi="Times New Roman" w:cs="Times New Roman"/>
+          <w:sz w:val="24"/>
+          <w:szCs w:val="24"/>
+          <w:lang w:val="en-US"/>
+        </w:rPr>
+        <w:t>8</w:t>
+      </w:r>
+      <w:r>
+        <w:rPr>
+          <w:rFonts w:ascii="Times New Roman" w:hAnsi="Times New Roman" w:cs="Times New Roman"/>
+          <w:sz w:val="24"/>
+          <w:szCs w:val="24"/>
+          <w:lang w:val="en-US"/>
+        </w:rPr>
+        <w:t>,</w:t>
+      </w:r>
+      <w:r>
+        <w:rPr>
+          <w:rFonts w:ascii="Times New Roman" w:hAnsi="Times New Roman" w:cs="Times New Roman"/>
+          <w:sz w:val="24"/>
+          <w:szCs w:val="24"/>
+          <w:lang w:val="en-US"/>
+        </w:rPr>
+        <w:t xml:space="preserve"> 1514529622881, "Title", "Message", 0, 1, 9065)</w:t>
       </w:r>
       <w:r>
         <w:rPr>
@@ -6294,6 +6444,7 @@
           <w:szCs w:val="24"/>
           <w:lang w:val="en-US"/>
         </w:rPr>
+        <w:lastRenderedPageBreak/>
         <w:t>byteToPerson(raw)</w:t>
       </w:r>
     </w:p>
@@ -6313,7 +6464,6 @@
           <w:szCs w:val="24"/>
           <w:lang w:val="en-US"/>
         </w:rPr>
-        <w:lastRenderedPageBreak/>
         <w:t>raw</w:t>
       </w:r>
       <w:r>
@@ -8093,6 +8243,7 @@
           <w:szCs w:val="24"/>
           <w:lang w:val="en-US"/>
         </w:rPr>
+        <w:lastRenderedPageBreak/>
         <w:t>3</w:t>
       </w:r>
       <w:r>
@@ -9683,7 +9834,6 @@
           <w:sz w:val="24"/>
           <w:szCs w:val="24"/>
         </w:rPr>
-        <w:lastRenderedPageBreak/>
         <w:t>Параметры</w:t>
       </w:r>
       <w:r>
@@ -11629,7 +11779,6 @@
           <w:szCs w:val="24"/>
           <w:lang w:val="en-US"/>
         </w:rPr>
-        <w:lastRenderedPageBreak/>
         <w:t>3</w:t>
       </w:r>
       <w:r>
@@ -11780,7 +11929,61 @@
           <w:szCs w:val="24"/>
           <w:lang w:val="en-US"/>
         </w:rPr>
-        <w:t>Create_Order(keyPair, timestamp, have_asset, want_asset, have_ammount, want_ammount, port)</w:t>
+        <w:t xml:space="preserve">Create_Order(keyPair, timestamp, have_asset, </w:t>
+      </w:r>
+      <w:r>
+        <w:rPr>
+          <w:rFonts w:ascii="Times New Roman" w:hAnsi="Times New Roman" w:cs="Times New Roman"/>
+          <w:sz w:val="24"/>
+          <w:szCs w:val="24"/>
+          <w:lang w:val="en-US"/>
+        </w:rPr>
+        <w:t xml:space="preserve">scale_h_asset </w:t>
+      </w:r>
+      <w:r>
+        <w:rPr>
+          <w:rFonts w:ascii="Times New Roman" w:hAnsi="Times New Roman" w:cs="Times New Roman"/>
+          <w:sz w:val="24"/>
+          <w:szCs w:val="24"/>
+          <w:lang w:val="en-US"/>
+        </w:rPr>
+        <w:t xml:space="preserve">, </w:t>
+      </w:r>
+      <w:r>
+        <w:rPr>
+          <w:rFonts w:ascii="Times New Roman" w:hAnsi="Times New Roman" w:cs="Times New Roman"/>
+          <w:sz w:val="24"/>
+          <w:szCs w:val="24"/>
+          <w:lang w:val="en-US"/>
+        </w:rPr>
+        <w:t xml:space="preserve">want_asset, </w:t>
+      </w:r>
+      <w:r>
+        <w:rPr>
+          <w:rFonts w:ascii="Times New Roman" w:hAnsi="Times New Roman" w:cs="Times New Roman"/>
+          <w:sz w:val="24"/>
+          <w:szCs w:val="24"/>
+          <w:lang w:val="en-US"/>
+        </w:rPr>
+        <w:t>scale_w_asset</w:t>
+      </w:r>
+      <w:r>
+        <w:rPr>
+          <w:rFonts w:ascii="Times New Roman" w:hAnsi="Times New Roman" w:cs="Times New Roman"/>
+          <w:sz w:val="24"/>
+          <w:szCs w:val="24"/>
+          <w:lang w:val="en-US"/>
+        </w:rPr>
+        <w:t xml:space="preserve">, </w:t>
+      </w:r>
+      <w:r>
+        <w:rPr>
+          <w:rFonts w:ascii="Times New Roman" w:hAnsi="Times New Roman" w:cs="Times New Roman"/>
+          <w:sz w:val="24"/>
+          <w:szCs w:val="24"/>
+          <w:lang w:val="en-US"/>
+        </w:rPr>
+        <w:t>have_ammount, want_ammount, port)</w:t>
       </w:r>
     </w:p>
     <w:p>
@@ -11972,7 +12175,6 @@
           <w:rFonts w:ascii="Times New Roman" w:hAnsi="Times New Roman" w:cs="Times New Roman"/>
           <w:sz w:val="24"/>
           <w:szCs w:val="24"/>
-          <w:lang w:val="en-US"/>
         </w:rPr>
       </w:pPr>
       <w:r>
@@ -12038,6 +12240,81 @@
           <w:szCs w:val="24"/>
           <w:lang w:val="en-US"/>
         </w:rPr>
+        <w:t xml:space="preserve">scale_h_asset </w:t>
+      </w:r>
+      <w:r>
+        <w:rPr>
+          <w:rFonts w:ascii="Times New Roman" w:hAnsi="Times New Roman" w:cs="Times New Roman"/>
+          <w:sz w:val="24"/>
+          <w:szCs w:val="24"/>
+          <w:lang w:val="en-US"/>
+        </w:rPr>
+        <w:tab/>
+      </w:r>
+      <w:r>
+        <w:rPr>
+          <w:rFonts w:ascii="Times New Roman" w:hAnsi="Times New Roman" w:cs="Times New Roman"/>
+          <w:sz w:val="24"/>
+          <w:szCs w:val="24"/>
+          <w:lang w:val="en-US"/>
+        </w:rPr>
+        <w:tab/>
+      </w:r>
+      <w:r>
+        <w:rPr>
+          <w:rFonts w:ascii="Times New Roman" w:hAnsi="Times New Roman" w:cs="Times New Roman"/>
+          <w:sz w:val="24"/>
+          <w:szCs w:val="24"/>
+          <w:lang w:val="en-US"/>
+        </w:rPr>
+        <w:tab/>
+        <w:t xml:space="preserve">- scale </w:t>
+      </w:r>
+      <w:r>
+        <w:rPr>
+          <w:rFonts w:ascii="Times New Roman" w:hAnsi="Times New Roman" w:cs="Times New Roman"/>
+          <w:sz w:val="24"/>
+          <w:szCs w:val="24"/>
+          <w:lang w:val="en-US"/>
+        </w:rPr>
+        <w:t xml:space="preserve">have Asset </w:t>
+      </w:r>
+      <w:r>
+        <w:rPr>
+          <w:rFonts w:ascii="Times New Roman" w:hAnsi="Times New Roman" w:cs="Times New Roman"/>
+          <w:sz w:val="24"/>
+          <w:szCs w:val="24"/>
+          <w:lang w:val="en-US"/>
+        </w:rPr>
+        <w:t>(</w:t>
+      </w:r>
+      <w:r>
+        <w:rPr>
+          <w:rFonts w:ascii="Times New Roman" w:hAnsi="Times New Roman" w:cs="Times New Roman"/>
+          <w:sz w:val="24"/>
+          <w:szCs w:val="24"/>
+          <w:lang w:val="en-US"/>
+        </w:rPr>
+        <w:t>Int) 0…16</w:t>
+      </w:r>
+    </w:p>
+    <w:p>
+      <w:pPr>
+        <w:pStyle w:val="a4"/>
+        <w:rPr>
+          <w:rFonts w:ascii="Times New Roman" w:hAnsi="Times New Roman" w:cs="Times New Roman"/>
+          <w:sz w:val="24"/>
+          <w:szCs w:val="24"/>
+          <w:lang w:val="en-US"/>
+        </w:rPr>
+      </w:pPr>
+      <w:r>
+        <w:rPr>
+          <w:rFonts w:ascii="Times New Roman" w:hAnsi="Times New Roman" w:cs="Times New Roman"/>
+          <w:sz w:val="24"/>
+          <w:szCs w:val="24"/>
+          <w:lang w:val="en-US"/>
+        </w:rPr>
         <w:t>want_asset</w:t>
       </w:r>
       <w:r>
@@ -12075,6 +12352,54 @@
           <w:lang w:val="en-US"/>
         </w:rPr>
         <w:t>- key want Asset (Long)</w:t>
+      </w:r>
+    </w:p>
+    <w:p>
+      <w:pPr>
+        <w:pStyle w:val="a4"/>
+        <w:rPr>
+          <w:rFonts w:ascii="Times New Roman" w:hAnsi="Times New Roman" w:cs="Times New Roman"/>
+          <w:sz w:val="24"/>
+          <w:szCs w:val="24"/>
+          <w:lang w:val="en-US"/>
+        </w:rPr>
+      </w:pPr>
+      <w:r>
+        <w:rPr>
+          <w:rFonts w:ascii="Times New Roman" w:hAnsi="Times New Roman" w:cs="Times New Roman"/>
+          <w:sz w:val="24"/>
+          <w:szCs w:val="24"/>
+          <w:lang w:val="en-US"/>
+        </w:rPr>
+        <w:t xml:space="preserve">scale_w_asset </w:t>
+      </w:r>
+      <w:r>
+        <w:rPr>
+          <w:rFonts w:ascii="Times New Roman" w:hAnsi="Times New Roman" w:cs="Times New Roman"/>
+          <w:sz w:val="24"/>
+          <w:szCs w:val="24"/>
+          <w:lang w:val="en-US"/>
+        </w:rPr>
+        <w:tab/>
+      </w:r>
+      <w:r>
+        <w:rPr>
+          <w:rFonts w:ascii="Times New Roman" w:hAnsi="Times New Roman" w:cs="Times New Roman"/>
+          <w:sz w:val="24"/>
+          <w:szCs w:val="24"/>
+          <w:lang w:val="en-US"/>
+        </w:rPr>
+        <w:tab/>
+        <w:t>-scale want Asset(</w:t>
+      </w:r>
+      <w:r>
+        <w:rPr>
+          <w:rFonts w:ascii="Times New Roman" w:hAnsi="Times New Roman" w:cs="Times New Roman"/>
+          <w:sz w:val="24"/>
+          <w:szCs w:val="24"/>
+          <w:lang w:val="en-US"/>
+        </w:rPr>
+        <w:t>Int) 0…16</w:t>
       </w:r>
     </w:p>
     <w:p>
@@ -12349,7 +12674,43 @@
           <w:szCs w:val="24"/>
           <w:lang w:val="en-US"/>
         </w:rPr>
-        <w:t>yPair, 1514529622881, 1, 2, 100</w:t>
+        <w:t>yPair, 1514529622881, 1,</w:t>
+      </w:r>
+      <w:r>
+        <w:rPr>
+          <w:rFonts w:ascii="Times New Roman" w:hAnsi="Times New Roman" w:cs="Times New Roman"/>
+          <w:sz w:val="24"/>
+          <w:szCs w:val="24"/>
+          <w:lang w:val="en-US"/>
+        </w:rPr>
+        <w:t>8,</w:t>
+      </w:r>
+      <w:r>
+        <w:rPr>
+          <w:rFonts w:ascii="Times New Roman" w:hAnsi="Times New Roman" w:cs="Times New Roman"/>
+          <w:sz w:val="24"/>
+          <w:szCs w:val="24"/>
+          <w:lang w:val="en-US"/>
+        </w:rPr>
+        <w:t xml:space="preserve"> 2,</w:t>
+      </w:r>
+      <w:r>
+        <w:rPr>
+          <w:rFonts w:ascii="Times New Roman" w:hAnsi="Times New Roman" w:cs="Times New Roman"/>
+          <w:sz w:val="24"/>
+          <w:szCs w:val="24"/>
+          <w:lang w:val="en-US"/>
+        </w:rPr>
+        <w:t>8,</w:t>
+      </w:r>
+      <w:r>
+        <w:rPr>
+          <w:rFonts w:ascii="Times New Roman" w:hAnsi="Times New Roman" w:cs="Times New Roman"/>
+          <w:sz w:val="24"/>
+          <w:szCs w:val="24"/>
+          <w:lang w:val="en-US"/>
+        </w:rPr>
+        <w:t xml:space="preserve"> 100</w:t>
       </w:r>
       <w:r>
         <w:rPr>
@@ -23770,6 +24131,7 @@
           <w:rFonts w:ascii="Times New Roman" w:hAnsi="Times New Roman" w:cs="Times New Roman"/>
           <w:sz w:val="24"/>
           <w:szCs w:val="24"/>
+          <w:lang w:val="en-US"/>
         </w:rPr>
       </w:pPr>
       <w:r>
@@ -23777,6 +24139,7 @@
           <w:rFonts w:ascii="Times New Roman" w:hAnsi="Times New Roman" w:cs="Times New Roman"/>
           <w:sz w:val="24"/>
           <w:szCs w:val="24"/>
+          <w:lang w:val="en-US"/>
         </w:rPr>
         <w:br w:type="page"/>
       </w:r>
@@ -23788,6 +24151,7 @@
           <w:rFonts w:ascii="Times New Roman" w:hAnsi="Times New Roman" w:cs="Times New Roman"/>
           <w:sz w:val="24"/>
           <w:szCs w:val="24"/>
+          <w:lang w:val="en-US"/>
         </w:rPr>
       </w:pPr>
     </w:p>
@@ -62134,7 +62498,7 @@
             <w:rPr>
               <w:noProof/>
             </w:rPr>
-            <w:t>13</w:t>
+            <w:t>4</w:t>
           </w:r>
         </w:fldSimple>
       </w:p>

</xml_diff>